<commit_message>
Report is finished and all bugs are fixed
</commit_message>
<xml_diff>
--- a/Report.docx
+++ b/Report.docx
@@ -295,7 +295,41 @@
           <w:sz w:val="28"/>
           <w:szCs w:val="28"/>
         </w:rPr>
-        <w:t xml:space="preserve">, we used nodes that includes current char value and children list which is a connection to the next char node. As an example, our current word is “apple”. We create a node which char value is “a” and this node is added to the children list of </w:t>
+        <w:t>, we used nodes that includes current char value and children list which is a connection to the next char node. As an example, our current word is “</w:t>
+      </w:r>
+      <w:r>
+        <w:rPr>
+          <w:rFonts w:ascii="Arial" w:hAnsi="Arial" w:cs="Arial"/>
+          <w:i/>
+          <w:sz w:val="28"/>
+          <w:szCs w:val="28"/>
+        </w:rPr>
+        <w:t>apple</w:t>
+      </w:r>
+      <w:r>
+        <w:rPr>
+          <w:rFonts w:ascii="Arial" w:hAnsi="Arial" w:cs="Arial"/>
+          <w:sz w:val="28"/>
+          <w:szCs w:val="28"/>
+        </w:rPr>
+        <w:t>”. We create a node which char value is “</w:t>
+      </w:r>
+      <w:r>
+        <w:rPr>
+          <w:rFonts w:ascii="Arial" w:hAnsi="Arial" w:cs="Arial"/>
+          <w:i/>
+          <w:sz w:val="28"/>
+          <w:szCs w:val="28"/>
+        </w:rPr>
+        <w:t>a</w:t>
+      </w:r>
+      <w:r>
+        <w:rPr>
+          <w:rFonts w:ascii="Arial" w:hAnsi="Arial" w:cs="Arial"/>
+          <w:sz w:val="28"/>
+          <w:szCs w:val="28"/>
+        </w:rPr>
+        <w:t xml:space="preserve">” and this node is added to the children list of </w:t>
       </w:r>
       <w:proofErr w:type="gramStart"/>
       <w:r>
@@ -313,7 +347,24 @@
           <w:sz w:val="28"/>
           <w:szCs w:val="28"/>
         </w:rPr>
-        <w:t xml:space="preserve">. Then, we create a node which char value is “p” and it is added to children list of previous </w:t>
+        <w:t>. Then, we create a node which char value is “</w:t>
+      </w:r>
+      <w:r>
+        <w:rPr>
+          <w:rFonts w:ascii="Arial" w:hAnsi="Arial" w:cs="Arial"/>
+          <w:i/>
+          <w:sz w:val="28"/>
+          <w:szCs w:val="28"/>
+        </w:rPr>
+        <w:t>p</w:t>
+      </w:r>
+      <w:r>
+        <w:rPr>
+          <w:rFonts w:ascii="Arial" w:hAnsi="Arial" w:cs="Arial"/>
+          <w:sz w:val="28"/>
+          <w:szCs w:val="28"/>
+        </w:rPr>
+        <w:t xml:space="preserve">” and it is added to children list of previous </w:t>
       </w:r>
       <w:proofErr w:type="gramStart"/>
       <w:r>
@@ -462,15 +513,7 @@
           <w:sz w:val="28"/>
           <w:szCs w:val="28"/>
         </w:rPr>
-        <w:t xml:space="preserve">Space complexity is also </w:t>
-      </w:r>
-      <w:r>
-        <w:rPr>
-          <w:rFonts w:ascii="Arial" w:hAnsi="Arial" w:cs="Arial"/>
-          <w:sz w:val="28"/>
-          <w:szCs w:val="28"/>
-        </w:rPr>
-        <w:t>O(m*</w:t>
+        <w:t>Space complexity is also O(m*</w:t>
       </w:r>
       <w:proofErr w:type="spellStart"/>
       <w:r>
@@ -583,23 +626,7 @@
           <w:sz w:val="28"/>
           <w:szCs w:val="28"/>
         </w:rPr>
-        <w:t xml:space="preserve">name of the file that includes prefix and </w:t>
-      </w:r>
-      <w:r>
-        <w:rPr>
-          <w:rFonts w:ascii="Arial" w:hAnsi="Arial" w:cs="Arial"/>
-          <w:sz w:val="28"/>
-          <w:szCs w:val="28"/>
-        </w:rPr>
-        <w:t xml:space="preserve">corresponding </w:t>
-      </w:r>
-      <w:r>
-        <w:rPr>
-          <w:rFonts w:ascii="Arial" w:hAnsi="Arial" w:cs="Arial"/>
-          <w:sz w:val="28"/>
-          <w:szCs w:val="28"/>
-        </w:rPr>
-        <w:t xml:space="preserve">positions. </w:t>
+        <w:t xml:space="preserve">name of the file that includes prefix and corresponding positions. </w:t>
       </w:r>
       <w:r>
         <w:rPr>
@@ -849,8 +876,1862 @@
         </w:rPr>
         <w:t>) takes the positions of the prefix in the files, files as a text, word and reads the text files with the specified positions in the files. It prints the original string in the files.</w:t>
       </w:r>
+    </w:p>
+    <w:p>
+      <w:pPr>
+        <w:rPr>
+          <w:rFonts w:ascii="Arial" w:hAnsi="Arial" w:cs="Arial"/>
+          <w:b/>
+          <w:sz w:val="28"/>
+          <w:szCs w:val="28"/>
+        </w:rPr>
+      </w:pPr>
+      <w:r>
+        <w:rPr>
+          <w:rFonts w:ascii="Arial" w:hAnsi="Arial" w:cs="Arial"/>
+          <w:b/>
+          <w:sz w:val="28"/>
+          <w:szCs w:val="28"/>
+        </w:rPr>
+        <w:t>Test Cases and Outputs:</w:t>
+      </w:r>
+    </w:p>
+    <w:p>
+      <w:pPr>
+        <w:pStyle w:val="ListParagraph"/>
+        <w:numPr>
+          <w:ilvl w:val="0"/>
+          <w:numId w:val="1"/>
+        </w:numPr>
+        <w:rPr>
+          <w:rFonts w:ascii="Arial" w:hAnsi="Arial" w:cs="Arial"/>
+          <w:sz w:val="28"/>
+          <w:szCs w:val="28"/>
+        </w:rPr>
+      </w:pPr>
+      <w:r>
+        <w:rPr>
+          <w:rFonts w:ascii="Arial" w:hAnsi="Arial" w:cs="Arial"/>
+          <w:sz w:val="28"/>
+          <w:szCs w:val="28"/>
+        </w:rPr>
+        <w:t xml:space="preserve">We tested our code with lorem ipsum text files. Our first test case is </w:t>
+      </w:r>
+      <w:r>
+        <w:rPr>
+          <w:rFonts w:ascii="Arial" w:hAnsi="Arial" w:cs="Arial"/>
+          <w:i/>
+          <w:sz w:val="28"/>
+          <w:szCs w:val="28"/>
+        </w:rPr>
+        <w:t>‘</w:t>
+      </w:r>
+      <w:proofErr w:type="spellStart"/>
+      <w:r>
+        <w:rPr>
+          <w:rFonts w:ascii="Arial" w:hAnsi="Arial" w:cs="Arial"/>
+          <w:i/>
+          <w:sz w:val="28"/>
+          <w:szCs w:val="28"/>
+        </w:rPr>
+        <w:t>lor</w:t>
+      </w:r>
+      <w:proofErr w:type="spellEnd"/>
+      <w:r>
+        <w:rPr>
+          <w:rFonts w:ascii="Arial" w:hAnsi="Arial" w:cs="Arial"/>
+          <w:i/>
+          <w:sz w:val="28"/>
+          <w:szCs w:val="28"/>
+        </w:rPr>
+        <w:t>’</w:t>
+      </w:r>
+      <w:r>
+        <w:rPr>
+          <w:rFonts w:ascii="Arial" w:hAnsi="Arial" w:cs="Arial"/>
+          <w:sz w:val="28"/>
+          <w:szCs w:val="28"/>
+        </w:rPr>
+        <w:t xml:space="preserve"> prefix. These outputs show words, txt file names and positions for </w:t>
+      </w:r>
+      <w:r>
+        <w:rPr>
+          <w:rFonts w:ascii="Arial" w:hAnsi="Arial" w:cs="Arial"/>
+          <w:i/>
+          <w:sz w:val="28"/>
+          <w:szCs w:val="28"/>
+        </w:rPr>
+        <w:t>‘</w:t>
+      </w:r>
+      <w:proofErr w:type="spellStart"/>
+      <w:r>
+        <w:rPr>
+          <w:rFonts w:ascii="Arial" w:hAnsi="Arial" w:cs="Arial"/>
+          <w:i/>
+          <w:sz w:val="28"/>
+          <w:szCs w:val="28"/>
+        </w:rPr>
+        <w:t>lor</w:t>
+      </w:r>
+      <w:proofErr w:type="spellEnd"/>
+      <w:r>
+        <w:rPr>
+          <w:rFonts w:ascii="Arial" w:hAnsi="Arial" w:cs="Arial"/>
+          <w:i/>
+          <w:sz w:val="28"/>
+          <w:szCs w:val="28"/>
+        </w:rPr>
+        <w:t>’</w:t>
+      </w:r>
+      <w:r>
+        <w:rPr>
+          <w:rFonts w:ascii="Arial" w:hAnsi="Arial" w:cs="Arial"/>
+          <w:sz w:val="28"/>
+          <w:szCs w:val="28"/>
+        </w:rPr>
+        <w:t xml:space="preserve"> prefix.</w:t>
+      </w:r>
+    </w:p>
+    <w:p>
+      <w:pPr>
+        <w:rPr>
+          <w:noProof/>
+        </w:rPr>
+      </w:pPr>
+    </w:p>
+    <w:p>
+      <w:pPr>
+        <w:rPr>
+          <w:noProof/>
+        </w:rPr>
+      </w:pPr>
+      <w:r>
+        <w:rPr>
+          <w:noProof/>
+        </w:rPr>
+        <w:drawing>
+          <wp:anchor distT="0" distB="0" distL="114300" distR="114300" simplePos="0" relativeHeight="251674624" behindDoc="0" locked="0" layoutInCell="1" allowOverlap="1" wp14:anchorId="7702486D" wp14:editId="221960BF">
+            <wp:simplePos x="0" y="0"/>
+            <wp:positionH relativeFrom="column">
+              <wp:posOffset>-666750</wp:posOffset>
+            </wp:positionH>
+            <wp:positionV relativeFrom="paragraph">
+              <wp:posOffset>3438525</wp:posOffset>
+            </wp:positionV>
+            <wp:extent cx="7421880" cy="692150"/>
+            <wp:effectExtent l="0" t="0" r="7620" b="0"/>
+            <wp:wrapThrough wrapText="bothSides">
+              <wp:wrapPolygon edited="0">
+                <wp:start x="0" y="0"/>
+                <wp:lineTo x="0" y="20807"/>
+                <wp:lineTo x="21567" y="20807"/>
+                <wp:lineTo x="21567" y="0"/>
+                <wp:lineTo x="0" y="0"/>
+              </wp:wrapPolygon>
+            </wp:wrapThrough>
+            <wp:docPr id="18" name="Picture 18"/>
+            <wp:cNvGraphicFramePr>
+              <a:graphicFrameLocks xmlns:a="http://schemas.openxmlformats.org/drawingml/2006/main" noChangeAspect="1"/>
+            </wp:cNvGraphicFramePr>
+            <a:graphic xmlns:a="http://schemas.openxmlformats.org/drawingml/2006/main">
+              <a:graphicData uri="http://schemas.openxmlformats.org/drawingml/2006/picture">
+                <pic:pic xmlns:pic="http://schemas.openxmlformats.org/drawingml/2006/picture">
+                  <pic:nvPicPr>
+                    <pic:cNvPr id="0" name="Picture 3"/>
+                    <pic:cNvPicPr>
+                      <a:picLocks noChangeAspect="1" noChangeArrowheads="1"/>
+                    </pic:cNvPicPr>
+                  </pic:nvPicPr>
+                  <pic:blipFill rotWithShape="1">
+                    <a:blip r:embed="rId5" cstate="print">
+                      <a:extLst>
+                        <a:ext uri="{28A0092B-C50C-407E-A947-70E740481C1C}">
+                          <a14:useLocalDpi xmlns:a14="http://schemas.microsoft.com/office/drawing/2010/main" val="0"/>
+                        </a:ext>
+                      </a:extLst>
+                    </a:blip>
+                    <a:srcRect t="40761"/>
+                    <a:stretch/>
+                  </pic:blipFill>
+                  <pic:spPr bwMode="auto">
+                    <a:xfrm>
+                      <a:off x="0" y="0"/>
+                      <a:ext cx="7421880" cy="692150"/>
+                    </a:xfrm>
+                    <a:prstGeom prst="rect">
+                      <a:avLst/>
+                    </a:prstGeom>
+                    <a:noFill/>
+                    <a:ln>
+                      <a:noFill/>
+                    </a:ln>
+                    <a:extLst>
+                      <a:ext uri="{53640926-AAD7-44D8-BBD7-CCE9431645EC}">
+                        <a14:shadowObscured xmlns:a14="http://schemas.microsoft.com/office/drawing/2010/main"/>
+                      </a:ext>
+                    </a:extLst>
+                  </pic:spPr>
+                </pic:pic>
+              </a:graphicData>
+            </a:graphic>
+            <wp14:sizeRelH relativeFrom="margin">
+              <wp14:pctWidth>0</wp14:pctWidth>
+            </wp14:sizeRelH>
+            <wp14:sizeRelV relativeFrom="margin">
+              <wp14:pctHeight>0</wp14:pctHeight>
+            </wp14:sizeRelV>
+          </wp:anchor>
+        </w:drawing>
+      </w:r>
+      <w:r>
+        <w:rPr>
+          <w:noProof/>
+        </w:rPr>
+        <w:drawing>
+          <wp:anchor distT="0" distB="0" distL="114300" distR="114300" simplePos="0" relativeHeight="251658240" behindDoc="1" locked="0" layoutInCell="1" allowOverlap="1" wp14:anchorId="5E8865F2" wp14:editId="4F45DB6F">
+            <wp:simplePos x="0" y="0"/>
+            <wp:positionH relativeFrom="column">
+              <wp:posOffset>-666115</wp:posOffset>
+            </wp:positionH>
+            <wp:positionV relativeFrom="paragraph">
+              <wp:posOffset>361950</wp:posOffset>
+            </wp:positionV>
+            <wp:extent cx="7421880" cy="3079750"/>
+            <wp:effectExtent l="0" t="0" r="7620" b="6350"/>
+            <wp:wrapTight wrapText="bothSides">
+              <wp:wrapPolygon edited="0">
+                <wp:start x="0" y="0"/>
+                <wp:lineTo x="0" y="21511"/>
+                <wp:lineTo x="21567" y="21511"/>
+                <wp:lineTo x="21567" y="0"/>
+                <wp:lineTo x="0" y="0"/>
+              </wp:wrapPolygon>
+            </wp:wrapTight>
+            <wp:docPr id="1" name="Picture 1"/>
+            <wp:cNvGraphicFramePr>
+              <a:graphicFrameLocks xmlns:a="http://schemas.openxmlformats.org/drawingml/2006/main" noChangeAspect="1"/>
+            </wp:cNvGraphicFramePr>
+            <a:graphic xmlns:a="http://schemas.openxmlformats.org/drawingml/2006/main">
+              <a:graphicData uri="http://schemas.openxmlformats.org/drawingml/2006/picture">
+                <pic:pic xmlns:pic="http://schemas.openxmlformats.org/drawingml/2006/picture">
+                  <pic:nvPicPr>
+                    <pic:cNvPr id="1" name=""/>
+                    <pic:cNvPicPr/>
+                  </pic:nvPicPr>
+                  <pic:blipFill>
+                    <a:blip r:embed="rId6" cstate="print">
+                      <a:extLst>
+                        <a:ext uri="{28A0092B-C50C-407E-A947-70E740481C1C}">
+                          <a14:useLocalDpi xmlns:a14="http://schemas.microsoft.com/office/drawing/2010/main" val="0"/>
+                        </a:ext>
+                      </a:extLst>
+                    </a:blip>
+                    <a:stretch>
+                      <a:fillRect/>
+                    </a:stretch>
+                  </pic:blipFill>
+                  <pic:spPr>
+                    <a:xfrm>
+                      <a:off x="0" y="0"/>
+                      <a:ext cx="7421880" cy="3079750"/>
+                    </a:xfrm>
+                    <a:prstGeom prst="rect">
+                      <a:avLst/>
+                    </a:prstGeom>
+                  </pic:spPr>
+                </pic:pic>
+              </a:graphicData>
+            </a:graphic>
+            <wp14:sizeRelH relativeFrom="margin">
+              <wp14:pctWidth>0</wp14:pctWidth>
+            </wp14:sizeRelH>
+            <wp14:sizeRelV relativeFrom="margin">
+              <wp14:pctHeight>0</wp14:pctHeight>
+            </wp14:sizeRelV>
+          </wp:anchor>
+        </w:drawing>
+      </w:r>
+    </w:p>
+    <w:p>
+      <w:pPr>
+        <w:rPr>
+          <w:noProof/>
+        </w:rPr>
+      </w:pPr>
+    </w:p>
+    <w:p>
+      <w:pPr>
+        <w:rPr>
+          <w:noProof/>
+        </w:rPr>
+      </w:pPr>
+    </w:p>
+    <w:p>
+      <w:pPr>
+        <w:rPr>
+          <w:rFonts w:ascii="Arial" w:hAnsi="Arial" w:cs="Arial"/>
+          <w:b/>
+          <w:sz w:val="28"/>
+          <w:szCs w:val="28"/>
+        </w:rPr>
+      </w:pPr>
+    </w:p>
+    <w:p>
+      <w:pPr>
+        <w:rPr>
+          <w:noProof/>
+        </w:rPr>
+      </w:pPr>
+    </w:p>
+    <w:p>
+      <w:pPr>
+        <w:pStyle w:val="ListParagraph"/>
+        <w:numPr>
+          <w:ilvl w:val="0"/>
+          <w:numId w:val="1"/>
+        </w:numPr>
+        <w:rPr>
+          <w:rFonts w:ascii="Arial" w:hAnsi="Arial" w:cs="Arial"/>
+          <w:sz w:val="28"/>
+          <w:szCs w:val="28"/>
+        </w:rPr>
+      </w:pPr>
+      <w:r>
+        <w:rPr>
+          <w:noProof/>
+        </w:rPr>
+        <w:lastRenderedPageBreak/>
+        <w:drawing>
+          <wp:anchor distT="0" distB="0" distL="114300" distR="114300" simplePos="0" relativeHeight="251676672" behindDoc="0" locked="0" layoutInCell="1" allowOverlap="1" wp14:anchorId="7BA8EE48" wp14:editId="11BF359F">
+            <wp:simplePos x="0" y="0"/>
+            <wp:positionH relativeFrom="column">
+              <wp:posOffset>-622300</wp:posOffset>
+            </wp:positionH>
+            <wp:positionV relativeFrom="paragraph">
+              <wp:posOffset>3803650</wp:posOffset>
+            </wp:positionV>
+            <wp:extent cx="7143750" cy="1096645"/>
+            <wp:effectExtent l="0" t="0" r="0" b="8255"/>
+            <wp:wrapThrough wrapText="bothSides">
+              <wp:wrapPolygon edited="0">
+                <wp:start x="0" y="0"/>
+                <wp:lineTo x="0" y="21387"/>
+                <wp:lineTo x="21542" y="21387"/>
+                <wp:lineTo x="21542" y="0"/>
+                <wp:lineTo x="0" y="0"/>
+              </wp:wrapPolygon>
+            </wp:wrapThrough>
+            <wp:docPr id="20" name="Picture 20"/>
+            <wp:cNvGraphicFramePr>
+              <a:graphicFrameLocks xmlns:a="http://schemas.openxmlformats.org/drawingml/2006/main" noChangeAspect="1"/>
+            </wp:cNvGraphicFramePr>
+            <a:graphic xmlns:a="http://schemas.openxmlformats.org/drawingml/2006/main">
+              <a:graphicData uri="http://schemas.openxmlformats.org/drawingml/2006/picture">
+                <pic:pic xmlns:pic="http://schemas.openxmlformats.org/drawingml/2006/picture">
+                  <pic:nvPicPr>
+                    <pic:cNvPr id="0" name="Picture 7"/>
+                    <pic:cNvPicPr>
+                      <a:picLocks noChangeAspect="1" noChangeArrowheads="1"/>
+                    </pic:cNvPicPr>
+                  </pic:nvPicPr>
+                  <pic:blipFill>
+                    <a:blip r:embed="rId7" cstate="print">
+                      <a:extLst>
+                        <a:ext uri="{28A0092B-C50C-407E-A947-70E740481C1C}">
+                          <a14:useLocalDpi xmlns:a14="http://schemas.microsoft.com/office/drawing/2010/main" val="0"/>
+                        </a:ext>
+                      </a:extLst>
+                    </a:blip>
+                    <a:srcRect/>
+                    <a:stretch>
+                      <a:fillRect/>
+                    </a:stretch>
+                  </pic:blipFill>
+                  <pic:spPr bwMode="auto">
+                    <a:xfrm>
+                      <a:off x="0" y="0"/>
+                      <a:ext cx="7143750" cy="1096645"/>
+                    </a:xfrm>
+                    <a:prstGeom prst="rect">
+                      <a:avLst/>
+                    </a:prstGeom>
+                    <a:noFill/>
+                    <a:ln>
+                      <a:noFill/>
+                    </a:ln>
+                  </pic:spPr>
+                </pic:pic>
+              </a:graphicData>
+            </a:graphic>
+            <wp14:sizeRelH relativeFrom="margin">
+              <wp14:pctWidth>0</wp14:pctWidth>
+            </wp14:sizeRelH>
+            <wp14:sizeRelV relativeFrom="margin">
+              <wp14:pctHeight>0</wp14:pctHeight>
+            </wp14:sizeRelV>
+          </wp:anchor>
+        </w:drawing>
+      </w:r>
+      <w:r>
+        <w:rPr>
+          <w:noProof/>
+        </w:rPr>
+        <w:drawing>
+          <wp:anchor distT="0" distB="0" distL="114300" distR="114300" simplePos="0" relativeHeight="251675648" behindDoc="0" locked="0" layoutInCell="1" allowOverlap="1" wp14:anchorId="48A4B297" wp14:editId="364275E9">
+            <wp:simplePos x="0" y="0"/>
+            <wp:positionH relativeFrom="margin">
+              <wp:posOffset>-622300</wp:posOffset>
+            </wp:positionH>
+            <wp:positionV relativeFrom="paragraph">
+              <wp:posOffset>838200</wp:posOffset>
+            </wp:positionV>
+            <wp:extent cx="7150100" cy="2983230"/>
+            <wp:effectExtent l="0" t="0" r="0" b="7620"/>
+            <wp:wrapThrough wrapText="bothSides">
+              <wp:wrapPolygon edited="0">
+                <wp:start x="0" y="0"/>
+                <wp:lineTo x="0" y="21517"/>
+                <wp:lineTo x="21523" y="21517"/>
+                <wp:lineTo x="21523" y="0"/>
+                <wp:lineTo x="0" y="0"/>
+              </wp:wrapPolygon>
+            </wp:wrapThrough>
+            <wp:docPr id="19" name="Picture 19"/>
+            <wp:cNvGraphicFramePr>
+              <a:graphicFrameLocks xmlns:a="http://schemas.openxmlformats.org/drawingml/2006/main" noChangeAspect="1"/>
+            </wp:cNvGraphicFramePr>
+            <a:graphic xmlns:a="http://schemas.openxmlformats.org/drawingml/2006/main">
+              <a:graphicData uri="http://schemas.openxmlformats.org/drawingml/2006/picture">
+                <pic:pic xmlns:pic="http://schemas.openxmlformats.org/drawingml/2006/picture">
+                  <pic:nvPicPr>
+                    <pic:cNvPr id="0" name="Picture 5"/>
+                    <pic:cNvPicPr>
+                      <a:picLocks noChangeAspect="1" noChangeArrowheads="1"/>
+                    </pic:cNvPicPr>
+                  </pic:nvPicPr>
+                  <pic:blipFill>
+                    <a:blip r:embed="rId8" cstate="print">
+                      <a:extLst>
+                        <a:ext uri="{28A0092B-C50C-407E-A947-70E740481C1C}">
+                          <a14:useLocalDpi xmlns:a14="http://schemas.microsoft.com/office/drawing/2010/main" val="0"/>
+                        </a:ext>
+                      </a:extLst>
+                    </a:blip>
+                    <a:srcRect/>
+                    <a:stretch>
+                      <a:fillRect/>
+                    </a:stretch>
+                  </pic:blipFill>
+                  <pic:spPr bwMode="auto">
+                    <a:xfrm>
+                      <a:off x="0" y="0"/>
+                      <a:ext cx="7150100" cy="2983230"/>
+                    </a:xfrm>
+                    <a:prstGeom prst="rect">
+                      <a:avLst/>
+                    </a:prstGeom>
+                    <a:noFill/>
+                    <a:ln>
+                      <a:noFill/>
+                    </a:ln>
+                  </pic:spPr>
+                </pic:pic>
+              </a:graphicData>
+            </a:graphic>
+            <wp14:sizeRelH relativeFrom="margin">
+              <wp14:pctWidth>0</wp14:pctWidth>
+            </wp14:sizeRelH>
+            <wp14:sizeRelV relativeFrom="margin">
+              <wp14:pctHeight>0</wp14:pctHeight>
+            </wp14:sizeRelV>
+          </wp:anchor>
+        </w:drawing>
+      </w:r>
+      <w:r>
+        <w:rPr>
+          <w:rFonts w:ascii="Arial" w:hAnsi="Arial" w:cs="Arial"/>
+          <w:sz w:val="28"/>
+          <w:szCs w:val="28"/>
+        </w:rPr>
+        <w:t xml:space="preserve">We tested our code with lorem ipsum text files. Our </w:t>
+      </w:r>
+      <w:r>
+        <w:rPr>
+          <w:rFonts w:ascii="Arial" w:hAnsi="Arial" w:cs="Arial"/>
+          <w:sz w:val="28"/>
+          <w:szCs w:val="28"/>
+        </w:rPr>
+        <w:t>second</w:t>
+      </w:r>
+      <w:r>
+        <w:rPr>
+          <w:rFonts w:ascii="Arial" w:hAnsi="Arial" w:cs="Arial"/>
+          <w:sz w:val="28"/>
+          <w:szCs w:val="28"/>
+        </w:rPr>
+        <w:t xml:space="preserve"> test case is </w:t>
+      </w:r>
+      <w:r>
+        <w:rPr>
+          <w:rFonts w:ascii="Arial" w:hAnsi="Arial" w:cs="Arial"/>
+          <w:i/>
+          <w:sz w:val="28"/>
+          <w:szCs w:val="28"/>
+        </w:rPr>
+        <w:t>‘</w:t>
+      </w:r>
+      <w:proofErr w:type="spellStart"/>
+      <w:r>
+        <w:rPr>
+          <w:rFonts w:ascii="Arial" w:hAnsi="Arial" w:cs="Arial"/>
+          <w:i/>
+          <w:sz w:val="28"/>
+          <w:szCs w:val="28"/>
+        </w:rPr>
+        <w:t>ips</w:t>
+      </w:r>
+      <w:proofErr w:type="spellEnd"/>
+      <w:r>
+        <w:rPr>
+          <w:rFonts w:ascii="Arial" w:hAnsi="Arial" w:cs="Arial"/>
+          <w:i/>
+          <w:sz w:val="28"/>
+          <w:szCs w:val="28"/>
+        </w:rPr>
+        <w:t>’</w:t>
+      </w:r>
+      <w:r>
+        <w:rPr>
+          <w:rFonts w:ascii="Arial" w:hAnsi="Arial" w:cs="Arial"/>
+          <w:sz w:val="28"/>
+          <w:szCs w:val="28"/>
+        </w:rPr>
+        <w:t xml:space="preserve"> prefix. These outputs show words, txt file names and positions for </w:t>
+      </w:r>
+      <w:r>
+        <w:rPr>
+          <w:rFonts w:ascii="Arial" w:hAnsi="Arial" w:cs="Arial"/>
+          <w:i/>
+          <w:sz w:val="28"/>
+          <w:szCs w:val="28"/>
+        </w:rPr>
+        <w:t>‘</w:t>
+      </w:r>
+      <w:proofErr w:type="spellStart"/>
+      <w:r>
+        <w:rPr>
+          <w:rFonts w:ascii="Arial" w:hAnsi="Arial" w:cs="Arial"/>
+          <w:i/>
+          <w:sz w:val="28"/>
+          <w:szCs w:val="28"/>
+        </w:rPr>
+        <w:t>ips</w:t>
+      </w:r>
+      <w:proofErr w:type="spellEnd"/>
+      <w:r>
+        <w:rPr>
+          <w:rFonts w:ascii="Arial" w:hAnsi="Arial" w:cs="Arial"/>
+          <w:i/>
+          <w:sz w:val="28"/>
+          <w:szCs w:val="28"/>
+        </w:rPr>
+        <w:t>’</w:t>
+      </w:r>
+      <w:r>
+        <w:rPr>
+          <w:rFonts w:ascii="Arial" w:hAnsi="Arial" w:cs="Arial"/>
+          <w:sz w:val="28"/>
+          <w:szCs w:val="28"/>
+        </w:rPr>
+        <w:t xml:space="preserve"> prefix.</w:t>
+      </w:r>
+      <w:r>
+        <w:rPr>
+          <w:rFonts w:ascii="Arial" w:hAnsi="Arial" w:cs="Arial"/>
+          <w:sz w:val="28"/>
+          <w:szCs w:val="28"/>
+        </w:rPr>
+        <w:t xml:space="preserve"> </w:t>
+      </w:r>
+    </w:p>
+    <w:p>
+      <w:pPr>
+        <w:rPr>
+          <w:noProof/>
+        </w:rPr>
+      </w:pPr>
+    </w:p>
+    <w:p>
+      <w:pPr>
+        <w:pStyle w:val="ListParagraph"/>
+        <w:numPr>
+          <w:ilvl w:val="0"/>
+          <w:numId w:val="1"/>
+        </w:numPr>
+        <w:rPr>
+          <w:rFonts w:ascii="Arial" w:hAnsi="Arial" w:cs="Arial"/>
+          <w:noProof/>
+          <w:sz w:val="28"/>
+          <w:szCs w:val="28"/>
+        </w:rPr>
+      </w:pPr>
+      <w:r>
+        <w:rPr>
+          <w:noProof/>
+        </w:rPr>
+        <w:drawing>
+          <wp:anchor distT="0" distB="0" distL="114300" distR="114300" simplePos="0" relativeHeight="251677696" behindDoc="0" locked="0" layoutInCell="1" allowOverlap="1" wp14:anchorId="76209BD9" wp14:editId="304C867D">
+            <wp:simplePos x="0" y="0"/>
+            <wp:positionH relativeFrom="column">
+              <wp:posOffset>-603250</wp:posOffset>
+            </wp:positionH>
+            <wp:positionV relativeFrom="paragraph">
+              <wp:posOffset>685165</wp:posOffset>
+            </wp:positionV>
+            <wp:extent cx="7124180" cy="2222500"/>
+            <wp:effectExtent l="0" t="0" r="635" b="6350"/>
+            <wp:wrapThrough wrapText="bothSides">
+              <wp:wrapPolygon edited="0">
+                <wp:start x="0" y="0"/>
+                <wp:lineTo x="0" y="21477"/>
+                <wp:lineTo x="21544" y="21477"/>
+                <wp:lineTo x="21544" y="0"/>
+                <wp:lineTo x="0" y="0"/>
+              </wp:wrapPolygon>
+            </wp:wrapThrough>
+            <wp:docPr id="23" name="Picture 23"/>
+            <wp:cNvGraphicFramePr>
+              <a:graphicFrameLocks xmlns:a="http://schemas.openxmlformats.org/drawingml/2006/main" noChangeAspect="1"/>
+            </wp:cNvGraphicFramePr>
+            <a:graphic xmlns:a="http://schemas.openxmlformats.org/drawingml/2006/main">
+              <a:graphicData uri="http://schemas.openxmlformats.org/drawingml/2006/picture">
+                <pic:pic xmlns:pic="http://schemas.openxmlformats.org/drawingml/2006/picture">
+                  <pic:nvPicPr>
+                    <pic:cNvPr id="0" name="Picture 9"/>
+                    <pic:cNvPicPr>
+                      <a:picLocks noChangeAspect="1" noChangeArrowheads="1"/>
+                    </pic:cNvPicPr>
+                  </pic:nvPicPr>
+                  <pic:blipFill>
+                    <a:blip r:embed="rId9" cstate="print">
+                      <a:extLst>
+                        <a:ext uri="{28A0092B-C50C-407E-A947-70E740481C1C}">
+                          <a14:useLocalDpi xmlns:a14="http://schemas.microsoft.com/office/drawing/2010/main" val="0"/>
+                        </a:ext>
+                      </a:extLst>
+                    </a:blip>
+                    <a:srcRect/>
+                    <a:stretch>
+                      <a:fillRect/>
+                    </a:stretch>
+                  </pic:blipFill>
+                  <pic:spPr bwMode="auto">
+                    <a:xfrm>
+                      <a:off x="0" y="0"/>
+                      <a:ext cx="7124685" cy="2222658"/>
+                    </a:xfrm>
+                    <a:prstGeom prst="rect">
+                      <a:avLst/>
+                    </a:prstGeom>
+                    <a:noFill/>
+                    <a:ln>
+                      <a:noFill/>
+                    </a:ln>
+                  </pic:spPr>
+                </pic:pic>
+              </a:graphicData>
+            </a:graphic>
+            <wp14:sizeRelH relativeFrom="margin">
+              <wp14:pctWidth>0</wp14:pctWidth>
+            </wp14:sizeRelH>
+            <wp14:sizeRelV relativeFrom="margin">
+              <wp14:pctHeight>0</wp14:pctHeight>
+            </wp14:sizeRelV>
+          </wp:anchor>
+        </w:drawing>
+      </w:r>
+      <w:r>
+        <w:rPr>
+          <w:rFonts w:ascii="Arial" w:hAnsi="Arial" w:cs="Arial"/>
+          <w:sz w:val="28"/>
+          <w:szCs w:val="28"/>
+        </w:rPr>
+        <w:t xml:space="preserve">We tested our code with lorem ipsum text files. Our </w:t>
+      </w:r>
+      <w:r>
+        <w:rPr>
+          <w:rFonts w:ascii="Arial" w:hAnsi="Arial" w:cs="Arial"/>
+          <w:sz w:val="28"/>
+          <w:szCs w:val="28"/>
+        </w:rPr>
+        <w:t>third</w:t>
+      </w:r>
+      <w:r>
+        <w:rPr>
+          <w:rFonts w:ascii="Arial" w:hAnsi="Arial" w:cs="Arial"/>
+          <w:sz w:val="28"/>
+          <w:szCs w:val="28"/>
+        </w:rPr>
+        <w:t xml:space="preserve"> test case is </w:t>
+      </w:r>
+      <w:r>
+        <w:rPr>
+          <w:rFonts w:ascii="Arial" w:hAnsi="Arial" w:cs="Arial"/>
+          <w:i/>
+          <w:sz w:val="28"/>
+          <w:szCs w:val="28"/>
+        </w:rPr>
+        <w:t>‘</w:t>
+      </w:r>
+      <w:r>
+        <w:rPr>
+          <w:rFonts w:ascii="Arial" w:hAnsi="Arial" w:cs="Arial"/>
+          <w:i/>
+          <w:sz w:val="28"/>
+          <w:szCs w:val="28"/>
+        </w:rPr>
+        <w:t>co</w:t>
+      </w:r>
+      <w:r>
+        <w:rPr>
+          <w:rFonts w:ascii="Arial" w:hAnsi="Arial" w:cs="Arial"/>
+          <w:i/>
+          <w:sz w:val="28"/>
+          <w:szCs w:val="28"/>
+        </w:rPr>
+        <w:t>’</w:t>
+      </w:r>
+      <w:r>
+        <w:rPr>
+          <w:rFonts w:ascii="Arial" w:hAnsi="Arial" w:cs="Arial"/>
+          <w:sz w:val="28"/>
+          <w:szCs w:val="28"/>
+        </w:rPr>
+        <w:t xml:space="preserve"> prefix. These outputs show words, txt file names and positions for </w:t>
+      </w:r>
+      <w:r>
+        <w:rPr>
+          <w:rFonts w:ascii="Arial" w:hAnsi="Arial" w:cs="Arial"/>
+          <w:i/>
+          <w:sz w:val="28"/>
+          <w:szCs w:val="28"/>
+        </w:rPr>
+        <w:t>‘</w:t>
+      </w:r>
+      <w:r>
+        <w:rPr>
+          <w:rFonts w:ascii="Arial" w:hAnsi="Arial" w:cs="Arial"/>
+          <w:i/>
+          <w:sz w:val="28"/>
+          <w:szCs w:val="28"/>
+        </w:rPr>
+        <w:t>co</w:t>
+      </w:r>
+      <w:r>
+        <w:rPr>
+          <w:rFonts w:ascii="Arial" w:hAnsi="Arial" w:cs="Arial"/>
+          <w:i/>
+          <w:sz w:val="28"/>
+          <w:szCs w:val="28"/>
+        </w:rPr>
+        <w:t>’</w:t>
+      </w:r>
+      <w:r>
+        <w:rPr>
+          <w:rFonts w:ascii="Arial" w:hAnsi="Arial" w:cs="Arial"/>
+          <w:sz w:val="28"/>
+          <w:szCs w:val="28"/>
+        </w:rPr>
+        <w:t xml:space="preserve"> prefix</w:t>
+      </w:r>
+      <w:r>
+        <w:rPr>
+          <w:rFonts w:ascii="Arial" w:hAnsi="Arial" w:cs="Arial"/>
+          <w:sz w:val="28"/>
+          <w:szCs w:val="28"/>
+        </w:rPr>
+        <w:t>.</w:t>
+      </w:r>
+    </w:p>
+    <w:p>
+      <w:pPr>
+        <w:rPr>
+          <w:noProof/>
+        </w:rPr>
+      </w:pPr>
+      <w:r>
+        <w:rPr>
+          <w:noProof/>
+        </w:rPr>
+        <w:lastRenderedPageBreak/>
+        <w:drawing>
+          <wp:anchor distT="0" distB="0" distL="114300" distR="114300" simplePos="0" relativeHeight="251680768" behindDoc="0" locked="0" layoutInCell="1" allowOverlap="1" wp14:anchorId="46E668EF" wp14:editId="4C0DC33D">
+            <wp:simplePos x="0" y="0"/>
+            <wp:positionH relativeFrom="margin">
+              <wp:posOffset>-584200</wp:posOffset>
+            </wp:positionH>
+            <wp:positionV relativeFrom="paragraph">
+              <wp:posOffset>5295900</wp:posOffset>
+            </wp:positionV>
+            <wp:extent cx="7080250" cy="2767330"/>
+            <wp:effectExtent l="0" t="0" r="6350" b="0"/>
+            <wp:wrapThrough wrapText="bothSides">
+              <wp:wrapPolygon edited="0">
+                <wp:start x="0" y="0"/>
+                <wp:lineTo x="0" y="21412"/>
+                <wp:lineTo x="21561" y="21412"/>
+                <wp:lineTo x="21561" y="0"/>
+                <wp:lineTo x="0" y="0"/>
+              </wp:wrapPolygon>
+            </wp:wrapThrough>
+            <wp:docPr id="26" name="Picture 26"/>
+            <wp:cNvGraphicFramePr>
+              <a:graphicFrameLocks xmlns:a="http://schemas.openxmlformats.org/drawingml/2006/main" noChangeAspect="1"/>
+            </wp:cNvGraphicFramePr>
+            <a:graphic xmlns:a="http://schemas.openxmlformats.org/drawingml/2006/main">
+              <a:graphicData uri="http://schemas.openxmlformats.org/drawingml/2006/picture">
+                <pic:pic xmlns:pic="http://schemas.openxmlformats.org/drawingml/2006/picture">
+                  <pic:nvPicPr>
+                    <pic:cNvPr id="0" name="Picture 15"/>
+                    <pic:cNvPicPr>
+                      <a:picLocks noChangeAspect="1" noChangeArrowheads="1"/>
+                    </pic:cNvPicPr>
+                  </pic:nvPicPr>
+                  <pic:blipFill>
+                    <a:blip r:embed="rId10" cstate="print">
+                      <a:extLst>
+                        <a:ext uri="{28A0092B-C50C-407E-A947-70E740481C1C}">
+                          <a14:useLocalDpi xmlns:a14="http://schemas.microsoft.com/office/drawing/2010/main" val="0"/>
+                        </a:ext>
+                      </a:extLst>
+                    </a:blip>
+                    <a:srcRect/>
+                    <a:stretch>
+                      <a:fillRect/>
+                    </a:stretch>
+                  </pic:blipFill>
+                  <pic:spPr bwMode="auto">
+                    <a:xfrm>
+                      <a:off x="0" y="0"/>
+                      <a:ext cx="7080250" cy="2767330"/>
+                    </a:xfrm>
+                    <a:prstGeom prst="rect">
+                      <a:avLst/>
+                    </a:prstGeom>
+                    <a:noFill/>
+                    <a:ln>
+                      <a:noFill/>
+                    </a:ln>
+                  </pic:spPr>
+                </pic:pic>
+              </a:graphicData>
+            </a:graphic>
+            <wp14:sizeRelH relativeFrom="margin">
+              <wp14:pctWidth>0</wp14:pctWidth>
+            </wp14:sizeRelH>
+            <wp14:sizeRelV relativeFrom="margin">
+              <wp14:pctHeight>0</wp14:pctHeight>
+            </wp14:sizeRelV>
+          </wp:anchor>
+        </w:drawing>
+      </w:r>
+      <w:r>
+        <w:rPr>
+          <w:noProof/>
+        </w:rPr>
+        <w:t xml:space="preserve"> </w:t>
+      </w:r>
+      <w:r>
+        <w:rPr>
+          <w:noProof/>
+        </w:rPr>
+        <w:drawing>
+          <wp:anchor distT="0" distB="0" distL="114300" distR="114300" simplePos="0" relativeHeight="251679744" behindDoc="0" locked="0" layoutInCell="1" allowOverlap="1" wp14:anchorId="43C18B19" wp14:editId="7FDBD60E">
+            <wp:simplePos x="0" y="0"/>
+            <wp:positionH relativeFrom="margin">
+              <wp:posOffset>-584200</wp:posOffset>
+            </wp:positionH>
+            <wp:positionV relativeFrom="paragraph">
+              <wp:posOffset>2724150</wp:posOffset>
+            </wp:positionV>
+            <wp:extent cx="7080250" cy="2571750"/>
+            <wp:effectExtent l="0" t="0" r="6350" b="0"/>
+            <wp:wrapThrough wrapText="bothSides">
+              <wp:wrapPolygon edited="0">
+                <wp:start x="0" y="0"/>
+                <wp:lineTo x="0" y="21440"/>
+                <wp:lineTo x="21561" y="21440"/>
+                <wp:lineTo x="21561" y="0"/>
+                <wp:lineTo x="0" y="0"/>
+              </wp:wrapPolygon>
+            </wp:wrapThrough>
+            <wp:docPr id="25" name="Picture 25"/>
+            <wp:cNvGraphicFramePr>
+              <a:graphicFrameLocks xmlns:a="http://schemas.openxmlformats.org/drawingml/2006/main" noChangeAspect="1"/>
+            </wp:cNvGraphicFramePr>
+            <a:graphic xmlns:a="http://schemas.openxmlformats.org/drawingml/2006/main">
+              <a:graphicData uri="http://schemas.openxmlformats.org/drawingml/2006/picture">
+                <pic:pic xmlns:pic="http://schemas.openxmlformats.org/drawingml/2006/picture">
+                  <pic:nvPicPr>
+                    <pic:cNvPr id="0" name="Picture 13"/>
+                    <pic:cNvPicPr>
+                      <a:picLocks noChangeAspect="1" noChangeArrowheads="1"/>
+                    </pic:cNvPicPr>
+                  </pic:nvPicPr>
+                  <pic:blipFill>
+                    <a:blip r:embed="rId11" cstate="print">
+                      <a:extLst>
+                        <a:ext uri="{28A0092B-C50C-407E-A947-70E740481C1C}">
+                          <a14:useLocalDpi xmlns:a14="http://schemas.microsoft.com/office/drawing/2010/main" val="0"/>
+                        </a:ext>
+                      </a:extLst>
+                    </a:blip>
+                    <a:srcRect/>
+                    <a:stretch>
+                      <a:fillRect/>
+                    </a:stretch>
+                  </pic:blipFill>
+                  <pic:spPr bwMode="auto">
+                    <a:xfrm>
+                      <a:off x="0" y="0"/>
+                      <a:ext cx="7080250" cy="2571750"/>
+                    </a:xfrm>
+                    <a:prstGeom prst="rect">
+                      <a:avLst/>
+                    </a:prstGeom>
+                    <a:noFill/>
+                    <a:ln>
+                      <a:noFill/>
+                    </a:ln>
+                  </pic:spPr>
+                </pic:pic>
+              </a:graphicData>
+            </a:graphic>
+            <wp14:sizeRelH relativeFrom="margin">
+              <wp14:pctWidth>0</wp14:pctWidth>
+            </wp14:sizeRelH>
+            <wp14:sizeRelV relativeFrom="margin">
+              <wp14:pctHeight>0</wp14:pctHeight>
+            </wp14:sizeRelV>
+          </wp:anchor>
+        </w:drawing>
+      </w:r>
+      <w:r>
+        <w:rPr>
+          <w:noProof/>
+        </w:rPr>
+        <w:drawing>
+          <wp:anchor distT="0" distB="0" distL="114300" distR="114300" simplePos="0" relativeHeight="251678720" behindDoc="0" locked="0" layoutInCell="1" allowOverlap="1" wp14:anchorId="644D1100" wp14:editId="04E4EC75">
+            <wp:simplePos x="0" y="0"/>
+            <wp:positionH relativeFrom="column">
+              <wp:posOffset>-584200</wp:posOffset>
+            </wp:positionH>
+            <wp:positionV relativeFrom="paragraph">
+              <wp:posOffset>0</wp:posOffset>
+            </wp:positionV>
+            <wp:extent cx="7073900" cy="2738755"/>
+            <wp:effectExtent l="0" t="0" r="0" b="4445"/>
+            <wp:wrapThrough wrapText="bothSides">
+              <wp:wrapPolygon edited="0">
+                <wp:start x="0" y="0"/>
+                <wp:lineTo x="0" y="21485"/>
+                <wp:lineTo x="21522" y="21485"/>
+                <wp:lineTo x="21522" y="0"/>
+                <wp:lineTo x="0" y="0"/>
+              </wp:wrapPolygon>
+            </wp:wrapThrough>
+            <wp:docPr id="24" name="Picture 24"/>
+            <wp:cNvGraphicFramePr>
+              <a:graphicFrameLocks xmlns:a="http://schemas.openxmlformats.org/drawingml/2006/main" noChangeAspect="1"/>
+            </wp:cNvGraphicFramePr>
+            <a:graphic xmlns:a="http://schemas.openxmlformats.org/drawingml/2006/main">
+              <a:graphicData uri="http://schemas.openxmlformats.org/drawingml/2006/picture">
+                <pic:pic xmlns:pic="http://schemas.openxmlformats.org/drawingml/2006/picture">
+                  <pic:nvPicPr>
+                    <pic:cNvPr id="0" name="Picture 11"/>
+                    <pic:cNvPicPr>
+                      <a:picLocks noChangeAspect="1" noChangeArrowheads="1"/>
+                    </pic:cNvPicPr>
+                  </pic:nvPicPr>
+                  <pic:blipFill>
+                    <a:blip r:embed="rId12" cstate="print">
+                      <a:extLst>
+                        <a:ext uri="{28A0092B-C50C-407E-A947-70E740481C1C}">
+                          <a14:useLocalDpi xmlns:a14="http://schemas.microsoft.com/office/drawing/2010/main" val="0"/>
+                        </a:ext>
+                      </a:extLst>
+                    </a:blip>
+                    <a:srcRect/>
+                    <a:stretch>
+                      <a:fillRect/>
+                    </a:stretch>
+                  </pic:blipFill>
+                  <pic:spPr bwMode="auto">
+                    <a:xfrm>
+                      <a:off x="0" y="0"/>
+                      <a:ext cx="7073900" cy="2738755"/>
+                    </a:xfrm>
+                    <a:prstGeom prst="rect">
+                      <a:avLst/>
+                    </a:prstGeom>
+                    <a:noFill/>
+                    <a:ln>
+                      <a:noFill/>
+                    </a:ln>
+                  </pic:spPr>
+                </pic:pic>
+              </a:graphicData>
+            </a:graphic>
+            <wp14:sizeRelH relativeFrom="margin">
+              <wp14:pctWidth>0</wp14:pctWidth>
+            </wp14:sizeRelH>
+            <wp14:sizeRelV relativeFrom="margin">
+              <wp14:pctHeight>0</wp14:pctHeight>
+            </wp14:sizeRelV>
+          </wp:anchor>
+        </w:drawing>
+      </w:r>
+    </w:p>
+    <w:p>
+      <w:pPr>
+        <w:pStyle w:val="ListParagraph"/>
+        <w:numPr>
+          <w:ilvl w:val="0"/>
+          <w:numId w:val="1"/>
+        </w:numPr>
+        <w:rPr>
+          <w:rFonts w:ascii="Arial" w:hAnsi="Arial" w:cs="Arial"/>
+          <w:noProof/>
+          <w:sz w:val="28"/>
+          <w:szCs w:val="28"/>
+        </w:rPr>
+      </w:pPr>
+      <w:r>
+        <w:rPr>
+          <w:rFonts w:ascii="Arial" w:hAnsi="Arial" w:cs="Arial"/>
+          <w:sz w:val="28"/>
+          <w:szCs w:val="28"/>
+        </w:rPr>
+        <w:lastRenderedPageBreak/>
+        <w:t xml:space="preserve">We tested our code with lorem ipsum text files. Our </w:t>
+      </w:r>
+      <w:r>
+        <w:rPr>
+          <w:rFonts w:ascii="Arial" w:hAnsi="Arial" w:cs="Arial"/>
+          <w:sz w:val="28"/>
+          <w:szCs w:val="28"/>
+        </w:rPr>
+        <w:t>forth</w:t>
+      </w:r>
+      <w:r>
+        <w:rPr>
+          <w:rFonts w:ascii="Arial" w:hAnsi="Arial" w:cs="Arial"/>
+          <w:sz w:val="28"/>
+          <w:szCs w:val="28"/>
+        </w:rPr>
+        <w:t xml:space="preserve"> test case is </w:t>
+      </w:r>
+      <w:r>
+        <w:rPr>
+          <w:rFonts w:ascii="Arial" w:hAnsi="Arial" w:cs="Arial"/>
+          <w:sz w:val="28"/>
+          <w:szCs w:val="28"/>
+        </w:rPr>
+        <w:t>common words</w:t>
+      </w:r>
+      <w:r>
+        <w:rPr>
+          <w:rFonts w:ascii="Arial" w:hAnsi="Arial" w:cs="Arial"/>
+          <w:sz w:val="28"/>
+          <w:szCs w:val="28"/>
+        </w:rPr>
+        <w:t xml:space="preserve"> with file1.txt file2.txt file3.txt</w:t>
+      </w:r>
+      <w:r>
+        <w:rPr>
+          <w:rFonts w:ascii="Arial" w:hAnsi="Arial" w:cs="Arial"/>
+          <w:sz w:val="28"/>
+          <w:szCs w:val="28"/>
+        </w:rPr>
+        <w:t>. Th</w:t>
+      </w:r>
+      <w:r>
+        <w:rPr>
+          <w:rFonts w:ascii="Arial" w:hAnsi="Arial" w:cs="Arial"/>
+          <w:sz w:val="28"/>
+          <w:szCs w:val="28"/>
+        </w:rPr>
+        <w:t>is</w:t>
+      </w:r>
+      <w:r>
+        <w:rPr>
+          <w:rFonts w:ascii="Arial" w:hAnsi="Arial" w:cs="Arial"/>
+          <w:sz w:val="28"/>
+          <w:szCs w:val="28"/>
+        </w:rPr>
+        <w:t xml:space="preserve"> output show</w:t>
+      </w:r>
+      <w:r>
+        <w:rPr>
+          <w:rFonts w:ascii="Arial" w:hAnsi="Arial" w:cs="Arial"/>
+          <w:sz w:val="28"/>
+          <w:szCs w:val="28"/>
+        </w:rPr>
+        <w:t xml:space="preserve">s </w:t>
+      </w:r>
+      <w:r>
+        <w:rPr>
+          <w:rFonts w:ascii="Arial" w:hAnsi="Arial" w:cs="Arial"/>
+          <w:sz w:val="28"/>
+          <w:szCs w:val="28"/>
+        </w:rPr>
+        <w:t xml:space="preserve">common </w:t>
+      </w:r>
+      <w:r>
+        <w:rPr>
+          <w:rFonts w:ascii="Arial" w:hAnsi="Arial" w:cs="Arial"/>
+          <w:sz w:val="28"/>
+          <w:szCs w:val="28"/>
+        </w:rPr>
+        <w:t>words</w:t>
+      </w:r>
+      <w:r>
+        <w:rPr>
+          <w:rFonts w:ascii="Arial" w:hAnsi="Arial" w:cs="Arial"/>
+          <w:sz w:val="28"/>
+          <w:szCs w:val="28"/>
+        </w:rPr>
+        <w:t>.</w:t>
+      </w:r>
+    </w:p>
+    <w:p>
+      <w:pPr>
+        <w:pStyle w:val="ListParagraph"/>
+        <w:rPr>
+          <w:rFonts w:ascii="Arial" w:hAnsi="Arial" w:cs="Arial"/>
+          <w:noProof/>
+          <w:sz w:val="28"/>
+          <w:szCs w:val="28"/>
+        </w:rPr>
+      </w:pPr>
+      <w:r>
+        <w:rPr>
+          <w:noProof/>
+        </w:rPr>
+        <w:drawing>
+          <wp:anchor distT="0" distB="0" distL="114300" distR="114300" simplePos="0" relativeHeight="251681792" behindDoc="0" locked="0" layoutInCell="1" allowOverlap="1" wp14:anchorId="2056EE1C" wp14:editId="5C7ABAA2">
+            <wp:simplePos x="0" y="0"/>
+            <wp:positionH relativeFrom="column">
+              <wp:posOffset>-654685</wp:posOffset>
+            </wp:positionH>
+            <wp:positionV relativeFrom="paragraph">
+              <wp:posOffset>233680</wp:posOffset>
+            </wp:positionV>
+            <wp:extent cx="7295515" cy="908050"/>
+            <wp:effectExtent l="0" t="0" r="635" b="6350"/>
+            <wp:wrapThrough wrapText="bothSides">
+              <wp:wrapPolygon edited="0">
+                <wp:start x="0" y="0"/>
+                <wp:lineTo x="0" y="21298"/>
+                <wp:lineTo x="21545" y="21298"/>
+                <wp:lineTo x="21545" y="0"/>
+                <wp:lineTo x="0" y="0"/>
+              </wp:wrapPolygon>
+            </wp:wrapThrough>
+            <wp:docPr id="27" name="Picture 27"/>
+            <wp:cNvGraphicFramePr>
+              <a:graphicFrameLocks xmlns:a="http://schemas.openxmlformats.org/drawingml/2006/main" noChangeAspect="1"/>
+            </wp:cNvGraphicFramePr>
+            <a:graphic xmlns:a="http://schemas.openxmlformats.org/drawingml/2006/main">
+              <a:graphicData uri="http://schemas.openxmlformats.org/drawingml/2006/picture">
+                <pic:pic xmlns:pic="http://schemas.openxmlformats.org/drawingml/2006/picture">
+                  <pic:nvPicPr>
+                    <pic:cNvPr id="0" name="Picture 17"/>
+                    <pic:cNvPicPr>
+                      <a:picLocks noChangeAspect="1" noChangeArrowheads="1"/>
+                    </pic:cNvPicPr>
+                  </pic:nvPicPr>
+                  <pic:blipFill>
+                    <a:blip r:embed="rId13" cstate="print">
+                      <a:extLst>
+                        <a:ext uri="{28A0092B-C50C-407E-A947-70E740481C1C}">
+                          <a14:useLocalDpi xmlns:a14="http://schemas.microsoft.com/office/drawing/2010/main" val="0"/>
+                        </a:ext>
+                      </a:extLst>
+                    </a:blip>
+                    <a:srcRect/>
+                    <a:stretch>
+                      <a:fillRect/>
+                    </a:stretch>
+                  </pic:blipFill>
+                  <pic:spPr bwMode="auto">
+                    <a:xfrm>
+                      <a:off x="0" y="0"/>
+                      <a:ext cx="7295515" cy="908050"/>
+                    </a:xfrm>
+                    <a:prstGeom prst="rect">
+                      <a:avLst/>
+                    </a:prstGeom>
+                    <a:noFill/>
+                    <a:ln>
+                      <a:noFill/>
+                    </a:ln>
+                  </pic:spPr>
+                </pic:pic>
+              </a:graphicData>
+            </a:graphic>
+            <wp14:sizeRelH relativeFrom="margin">
+              <wp14:pctWidth>0</wp14:pctWidth>
+            </wp14:sizeRelH>
+            <wp14:sizeRelV relativeFrom="margin">
+              <wp14:pctHeight>0</wp14:pctHeight>
+            </wp14:sizeRelV>
+          </wp:anchor>
+        </w:drawing>
+      </w:r>
+    </w:p>
+    <w:p>
+      <w:pPr>
+        <w:pStyle w:val="ListParagraph"/>
+        <w:rPr>
+          <w:rFonts w:ascii="Arial" w:hAnsi="Arial" w:cs="Arial"/>
+          <w:noProof/>
+          <w:sz w:val="28"/>
+          <w:szCs w:val="28"/>
+        </w:rPr>
+      </w:pPr>
+    </w:p>
+    <w:p>
+      <w:pPr>
+        <w:pStyle w:val="ListParagraph"/>
+        <w:rPr>
+          <w:rFonts w:ascii="Arial" w:hAnsi="Arial" w:cs="Arial"/>
+          <w:noProof/>
+          <w:sz w:val="28"/>
+          <w:szCs w:val="28"/>
+        </w:rPr>
+      </w:pPr>
+    </w:p>
+    <w:p>
+      <w:pPr>
+        <w:pStyle w:val="ListParagraph"/>
+        <w:numPr>
+          <w:ilvl w:val="0"/>
+          <w:numId w:val="1"/>
+        </w:numPr>
+        <w:rPr>
+          <w:rFonts w:ascii="Arial" w:hAnsi="Arial" w:cs="Arial"/>
+          <w:noProof/>
+          <w:sz w:val="28"/>
+          <w:szCs w:val="28"/>
+        </w:rPr>
+      </w:pPr>
+      <w:r>
+        <w:rPr>
+          <w:rFonts w:ascii="Arial" w:hAnsi="Arial" w:cs="Arial"/>
+          <w:sz w:val="28"/>
+          <w:szCs w:val="28"/>
+        </w:rPr>
+        <w:t xml:space="preserve">We tested our code with lorem ipsum text files. Our </w:t>
+      </w:r>
+      <w:r>
+        <w:rPr>
+          <w:rFonts w:ascii="Arial" w:hAnsi="Arial" w:cs="Arial"/>
+          <w:sz w:val="28"/>
+          <w:szCs w:val="28"/>
+        </w:rPr>
+        <w:t>fifth</w:t>
+      </w:r>
+      <w:r>
+        <w:rPr>
+          <w:rFonts w:ascii="Arial" w:hAnsi="Arial" w:cs="Arial"/>
+          <w:sz w:val="28"/>
+          <w:szCs w:val="28"/>
+        </w:rPr>
+        <w:t xml:space="preserve"> test case is </w:t>
+      </w:r>
+      <w:r>
+        <w:rPr>
+          <w:rFonts w:ascii="Arial" w:hAnsi="Arial" w:cs="Arial"/>
+          <w:sz w:val="28"/>
+          <w:szCs w:val="28"/>
+        </w:rPr>
+        <w:t>common words with file1.txt file2.txt file3.txt</w:t>
+      </w:r>
+      <w:r>
+        <w:rPr>
+          <w:rFonts w:ascii="Arial" w:hAnsi="Arial" w:cs="Arial"/>
+          <w:sz w:val="28"/>
+          <w:szCs w:val="28"/>
+        </w:rPr>
+        <w:t xml:space="preserve"> file4.txt file5.txt</w:t>
+      </w:r>
+      <w:r>
+        <w:rPr>
+          <w:rFonts w:ascii="Arial" w:hAnsi="Arial" w:cs="Arial"/>
+          <w:sz w:val="28"/>
+          <w:szCs w:val="28"/>
+        </w:rPr>
+        <w:t>. Th</w:t>
+      </w:r>
+      <w:r>
+        <w:rPr>
+          <w:rFonts w:ascii="Arial" w:hAnsi="Arial" w:cs="Arial"/>
+          <w:sz w:val="28"/>
+          <w:szCs w:val="28"/>
+        </w:rPr>
+        <w:t>is</w:t>
+      </w:r>
+      <w:r>
+        <w:rPr>
+          <w:rFonts w:ascii="Arial" w:hAnsi="Arial" w:cs="Arial"/>
+          <w:sz w:val="28"/>
+          <w:szCs w:val="28"/>
+        </w:rPr>
+        <w:t xml:space="preserve"> output </w:t>
+      </w:r>
+      <w:r>
+        <w:rPr>
+          <w:rFonts w:ascii="Arial" w:hAnsi="Arial" w:cs="Arial"/>
+          <w:sz w:val="28"/>
+          <w:szCs w:val="28"/>
+        </w:rPr>
+        <w:t>shows nothing because file5.txt is an empty file</w:t>
+      </w:r>
+      <w:r>
+        <w:rPr>
+          <w:rFonts w:ascii="Arial" w:hAnsi="Arial" w:cs="Arial"/>
+          <w:sz w:val="28"/>
+          <w:szCs w:val="28"/>
+        </w:rPr>
+        <w:t>.</w:t>
+      </w:r>
+    </w:p>
+    <w:p>
+      <w:pPr>
+        <w:pStyle w:val="ListParagraph"/>
+        <w:rPr>
+          <w:rFonts w:ascii="Arial" w:hAnsi="Arial" w:cs="Arial"/>
+          <w:sz w:val="28"/>
+          <w:szCs w:val="28"/>
+        </w:rPr>
+      </w:pPr>
+    </w:p>
+    <w:p>
+      <w:pPr>
+        <w:pStyle w:val="ListParagraph"/>
+        <w:rPr>
+          <w:rFonts w:ascii="Arial" w:hAnsi="Arial" w:cs="Arial"/>
+          <w:noProof/>
+          <w:sz w:val="28"/>
+          <w:szCs w:val="28"/>
+        </w:rPr>
+      </w:pPr>
+      <w:r>
+        <w:rPr>
+          <w:noProof/>
+        </w:rPr>
+        <w:drawing>
+          <wp:anchor distT="0" distB="0" distL="114300" distR="114300" simplePos="0" relativeHeight="251682816" behindDoc="0" locked="0" layoutInCell="1" allowOverlap="1" wp14:anchorId="2520D333" wp14:editId="431B9940">
+            <wp:simplePos x="0" y="0"/>
+            <wp:positionH relativeFrom="column">
+              <wp:posOffset>-641350</wp:posOffset>
+            </wp:positionH>
+            <wp:positionV relativeFrom="paragraph">
+              <wp:posOffset>213360</wp:posOffset>
+            </wp:positionV>
+            <wp:extent cx="7289800" cy="911860"/>
+            <wp:effectExtent l="0" t="0" r="6350" b="2540"/>
+            <wp:wrapThrough wrapText="bothSides">
+              <wp:wrapPolygon edited="0">
+                <wp:start x="0" y="0"/>
+                <wp:lineTo x="0" y="21209"/>
+                <wp:lineTo x="21562" y="21209"/>
+                <wp:lineTo x="21562" y="0"/>
+                <wp:lineTo x="0" y="0"/>
+              </wp:wrapPolygon>
+            </wp:wrapThrough>
+            <wp:docPr id="29" name="Picture 29"/>
+            <wp:cNvGraphicFramePr>
+              <a:graphicFrameLocks xmlns:a="http://schemas.openxmlformats.org/drawingml/2006/main" noChangeAspect="1"/>
+            </wp:cNvGraphicFramePr>
+            <a:graphic xmlns:a="http://schemas.openxmlformats.org/drawingml/2006/main">
+              <a:graphicData uri="http://schemas.openxmlformats.org/drawingml/2006/picture">
+                <pic:pic xmlns:pic="http://schemas.openxmlformats.org/drawingml/2006/picture">
+                  <pic:nvPicPr>
+                    <pic:cNvPr id="1" name=""/>
+                    <pic:cNvPicPr/>
+                  </pic:nvPicPr>
+                  <pic:blipFill>
+                    <a:blip r:embed="rId14" cstate="print">
+                      <a:extLst>
+                        <a:ext uri="{28A0092B-C50C-407E-A947-70E740481C1C}">
+                          <a14:useLocalDpi xmlns:a14="http://schemas.microsoft.com/office/drawing/2010/main" val="0"/>
+                        </a:ext>
+                      </a:extLst>
+                    </a:blip>
+                    <a:stretch>
+                      <a:fillRect/>
+                    </a:stretch>
+                  </pic:blipFill>
+                  <pic:spPr>
+                    <a:xfrm>
+                      <a:off x="0" y="0"/>
+                      <a:ext cx="7289800" cy="911860"/>
+                    </a:xfrm>
+                    <a:prstGeom prst="rect">
+                      <a:avLst/>
+                    </a:prstGeom>
+                  </pic:spPr>
+                </pic:pic>
+              </a:graphicData>
+            </a:graphic>
+            <wp14:sizeRelH relativeFrom="margin">
+              <wp14:pctWidth>0</wp14:pctWidth>
+            </wp14:sizeRelH>
+            <wp14:sizeRelV relativeFrom="margin">
+              <wp14:pctHeight>0</wp14:pctHeight>
+            </wp14:sizeRelV>
+          </wp:anchor>
+        </w:drawing>
+      </w:r>
+    </w:p>
+    <w:p>
+      <w:pPr>
+        <w:rPr>
+          <w:noProof/>
+        </w:rPr>
+      </w:pPr>
+    </w:p>
+    <w:p>
+      <w:pPr>
+        <w:rPr>
+          <w:rFonts w:ascii="Arial" w:hAnsi="Arial" w:cs="Arial"/>
+          <w:sz w:val="28"/>
+          <w:szCs w:val="28"/>
+        </w:rPr>
+      </w:pPr>
+    </w:p>
+    <w:p>
+      <w:pPr>
+        <w:pStyle w:val="ListParagraph"/>
+        <w:numPr>
+          <w:ilvl w:val="0"/>
+          <w:numId w:val="1"/>
+        </w:numPr>
+        <w:rPr>
+          <w:rFonts w:ascii="Arial" w:hAnsi="Arial" w:cs="Arial"/>
+          <w:sz w:val="28"/>
+          <w:szCs w:val="28"/>
+        </w:rPr>
+      </w:pPr>
+      <w:r>
+        <w:rPr>
+          <w:noProof/>
+        </w:rPr>
+        <w:drawing>
+          <wp:anchor distT="0" distB="0" distL="114300" distR="114300" simplePos="0" relativeHeight="251683840" behindDoc="0" locked="0" layoutInCell="1" allowOverlap="1" wp14:anchorId="6B4A1047" wp14:editId="36E4116B">
+            <wp:simplePos x="0" y="0"/>
+            <wp:positionH relativeFrom="column">
+              <wp:posOffset>-660400</wp:posOffset>
+            </wp:positionH>
+            <wp:positionV relativeFrom="paragraph">
+              <wp:posOffset>719455</wp:posOffset>
+            </wp:positionV>
+            <wp:extent cx="7251700" cy="2490060"/>
+            <wp:effectExtent l="0" t="0" r="6350" b="5715"/>
+            <wp:wrapThrough wrapText="bothSides">
+              <wp:wrapPolygon edited="0">
+                <wp:start x="0" y="0"/>
+                <wp:lineTo x="0" y="21484"/>
+                <wp:lineTo x="21562" y="21484"/>
+                <wp:lineTo x="21562" y="0"/>
+                <wp:lineTo x="0" y="0"/>
+              </wp:wrapPolygon>
+            </wp:wrapThrough>
+            <wp:docPr id="30" name="Picture 30"/>
+            <wp:cNvGraphicFramePr>
+              <a:graphicFrameLocks xmlns:a="http://schemas.openxmlformats.org/drawingml/2006/main" noChangeAspect="1"/>
+            </wp:cNvGraphicFramePr>
+            <a:graphic xmlns:a="http://schemas.openxmlformats.org/drawingml/2006/main">
+              <a:graphicData uri="http://schemas.openxmlformats.org/drawingml/2006/picture">
+                <pic:pic xmlns:pic="http://schemas.openxmlformats.org/drawingml/2006/picture">
+                  <pic:nvPicPr>
+                    <pic:cNvPr id="0" name="Picture 21"/>
+                    <pic:cNvPicPr>
+                      <a:picLocks noChangeAspect="1" noChangeArrowheads="1"/>
+                    </pic:cNvPicPr>
+                  </pic:nvPicPr>
+                  <pic:blipFill>
+                    <a:blip r:embed="rId15" cstate="print">
+                      <a:extLst>
+                        <a:ext uri="{28A0092B-C50C-407E-A947-70E740481C1C}">
+                          <a14:useLocalDpi xmlns:a14="http://schemas.microsoft.com/office/drawing/2010/main" val="0"/>
+                        </a:ext>
+                      </a:extLst>
+                    </a:blip>
+                    <a:srcRect/>
+                    <a:stretch>
+                      <a:fillRect/>
+                    </a:stretch>
+                  </pic:blipFill>
+                  <pic:spPr bwMode="auto">
+                    <a:xfrm>
+                      <a:off x="0" y="0"/>
+                      <a:ext cx="7259648" cy="2492789"/>
+                    </a:xfrm>
+                    <a:prstGeom prst="rect">
+                      <a:avLst/>
+                    </a:prstGeom>
+                    <a:noFill/>
+                    <a:ln>
+                      <a:noFill/>
+                    </a:ln>
+                  </pic:spPr>
+                </pic:pic>
+              </a:graphicData>
+            </a:graphic>
+            <wp14:sizeRelH relativeFrom="margin">
+              <wp14:pctWidth>0</wp14:pctWidth>
+            </wp14:sizeRelH>
+            <wp14:sizeRelV relativeFrom="margin">
+              <wp14:pctHeight>0</wp14:pctHeight>
+            </wp14:sizeRelV>
+          </wp:anchor>
+        </w:drawing>
+      </w:r>
+      <w:r>
+        <w:rPr>
+          <w:rFonts w:ascii="Arial" w:hAnsi="Arial" w:cs="Arial"/>
+          <w:sz w:val="28"/>
+          <w:szCs w:val="28"/>
+        </w:rPr>
+        <w:t xml:space="preserve">We tested </w:t>
+      </w:r>
+      <w:r>
+        <w:rPr>
+          <w:rFonts w:ascii="Arial" w:hAnsi="Arial" w:cs="Arial"/>
+          <w:sz w:val="28"/>
+          <w:szCs w:val="28"/>
+        </w:rPr>
+        <w:t xml:space="preserve">our code with lorem ipsum text files. Our </w:t>
+      </w:r>
+      <w:r>
+        <w:rPr>
+          <w:rFonts w:ascii="Arial" w:hAnsi="Arial" w:cs="Arial"/>
+          <w:sz w:val="28"/>
+          <w:szCs w:val="28"/>
+        </w:rPr>
+        <w:t>fifth</w:t>
+      </w:r>
+      <w:r>
+        <w:rPr>
+          <w:rFonts w:ascii="Arial" w:hAnsi="Arial" w:cs="Arial"/>
+          <w:sz w:val="28"/>
+          <w:szCs w:val="28"/>
+        </w:rPr>
+        <w:t xml:space="preserve"> test case is </w:t>
+      </w:r>
+      <w:r>
+        <w:rPr>
+          <w:rFonts w:ascii="Arial" w:hAnsi="Arial" w:cs="Arial"/>
+          <w:i/>
+          <w:sz w:val="28"/>
+          <w:szCs w:val="28"/>
+        </w:rPr>
+        <w:t>‘</w:t>
+      </w:r>
+      <w:r>
+        <w:rPr>
+          <w:rFonts w:ascii="Arial" w:hAnsi="Arial" w:cs="Arial"/>
+          <w:i/>
+          <w:sz w:val="28"/>
+          <w:szCs w:val="28"/>
+        </w:rPr>
+        <w:t>1’</w:t>
+      </w:r>
+      <w:r>
+        <w:rPr>
+          <w:rFonts w:ascii="Arial" w:hAnsi="Arial" w:cs="Arial"/>
+          <w:sz w:val="28"/>
+          <w:szCs w:val="28"/>
+        </w:rPr>
+        <w:t xml:space="preserve"> prefix. These outputs show words, txt file names and positions for </w:t>
+      </w:r>
+      <w:r>
+        <w:rPr>
+          <w:rFonts w:ascii="Arial" w:hAnsi="Arial" w:cs="Arial"/>
+          <w:i/>
+          <w:sz w:val="28"/>
+          <w:szCs w:val="28"/>
+        </w:rPr>
+        <w:t>‘</w:t>
+      </w:r>
+      <w:r>
+        <w:rPr>
+          <w:rFonts w:ascii="Arial" w:hAnsi="Arial" w:cs="Arial"/>
+          <w:i/>
+          <w:sz w:val="28"/>
+          <w:szCs w:val="28"/>
+        </w:rPr>
+        <w:t>1</w:t>
+      </w:r>
+      <w:r>
+        <w:rPr>
+          <w:rFonts w:ascii="Arial" w:hAnsi="Arial" w:cs="Arial"/>
+          <w:i/>
+          <w:sz w:val="28"/>
+          <w:szCs w:val="28"/>
+        </w:rPr>
+        <w:t>’</w:t>
+      </w:r>
+      <w:r>
+        <w:rPr>
+          <w:rFonts w:ascii="Arial" w:hAnsi="Arial" w:cs="Arial"/>
+          <w:sz w:val="28"/>
+          <w:szCs w:val="28"/>
+        </w:rPr>
+        <w:t xml:space="preserve"> prefix</w:t>
+      </w:r>
+      <w:r>
+        <w:rPr>
+          <w:rFonts w:ascii="Arial" w:hAnsi="Arial" w:cs="Arial"/>
+          <w:sz w:val="28"/>
+          <w:szCs w:val="28"/>
+        </w:rPr>
+        <w:t>.</w:t>
+      </w:r>
+    </w:p>
+    <w:p>
+      <w:pPr>
+        <w:rPr>
+          <w:rFonts w:ascii="Arial" w:hAnsi="Arial" w:cs="Arial"/>
+          <w:b/>
+          <w:sz w:val="28"/>
+          <w:szCs w:val="28"/>
+        </w:rPr>
+      </w:pPr>
       <w:bookmarkStart w:id="0" w:name="_GoBack"/>
       <w:bookmarkEnd w:id="0"/>
+      <w:r>
+        <w:rPr>
+          <w:noProof/>
+        </w:rPr>
+        <w:lastRenderedPageBreak/>
+        <w:drawing>
+          <wp:anchor distT="0" distB="0" distL="114300" distR="114300" simplePos="0" relativeHeight="251685888" behindDoc="0" locked="0" layoutInCell="1" allowOverlap="1" wp14:anchorId="166F0B3A" wp14:editId="1CF1A59E">
+            <wp:simplePos x="0" y="0"/>
+            <wp:positionH relativeFrom="column">
+              <wp:posOffset>-647700</wp:posOffset>
+            </wp:positionH>
+            <wp:positionV relativeFrom="paragraph">
+              <wp:posOffset>2717800</wp:posOffset>
+            </wp:positionV>
+            <wp:extent cx="7245350" cy="1510030"/>
+            <wp:effectExtent l="0" t="0" r="0" b="0"/>
+            <wp:wrapThrough wrapText="bothSides">
+              <wp:wrapPolygon edited="0">
+                <wp:start x="0" y="0"/>
+                <wp:lineTo x="0" y="21255"/>
+                <wp:lineTo x="21524" y="21255"/>
+                <wp:lineTo x="21524" y="0"/>
+                <wp:lineTo x="0" y="0"/>
+              </wp:wrapPolygon>
+            </wp:wrapThrough>
+            <wp:docPr id="32" name="Picture 32"/>
+            <wp:cNvGraphicFramePr>
+              <a:graphicFrameLocks xmlns:a="http://schemas.openxmlformats.org/drawingml/2006/main" noChangeAspect="1"/>
+            </wp:cNvGraphicFramePr>
+            <a:graphic xmlns:a="http://schemas.openxmlformats.org/drawingml/2006/main">
+              <a:graphicData uri="http://schemas.openxmlformats.org/drawingml/2006/picture">
+                <pic:pic xmlns:pic="http://schemas.openxmlformats.org/drawingml/2006/picture">
+                  <pic:nvPicPr>
+                    <pic:cNvPr id="0" name="Picture 25"/>
+                    <pic:cNvPicPr>
+                      <a:picLocks noChangeAspect="1" noChangeArrowheads="1"/>
+                    </pic:cNvPicPr>
+                  </pic:nvPicPr>
+                  <pic:blipFill>
+                    <a:blip r:embed="rId16" cstate="print">
+                      <a:extLst>
+                        <a:ext uri="{28A0092B-C50C-407E-A947-70E740481C1C}">
+                          <a14:useLocalDpi xmlns:a14="http://schemas.microsoft.com/office/drawing/2010/main" val="0"/>
+                        </a:ext>
+                      </a:extLst>
+                    </a:blip>
+                    <a:srcRect/>
+                    <a:stretch>
+                      <a:fillRect/>
+                    </a:stretch>
+                  </pic:blipFill>
+                  <pic:spPr bwMode="auto">
+                    <a:xfrm>
+                      <a:off x="0" y="0"/>
+                      <a:ext cx="7245350" cy="1510030"/>
+                    </a:xfrm>
+                    <a:prstGeom prst="rect">
+                      <a:avLst/>
+                    </a:prstGeom>
+                    <a:noFill/>
+                    <a:ln>
+                      <a:noFill/>
+                    </a:ln>
+                  </pic:spPr>
+                </pic:pic>
+              </a:graphicData>
+            </a:graphic>
+            <wp14:sizeRelH relativeFrom="margin">
+              <wp14:pctWidth>0</wp14:pctWidth>
+            </wp14:sizeRelH>
+            <wp14:sizeRelV relativeFrom="margin">
+              <wp14:pctHeight>0</wp14:pctHeight>
+            </wp14:sizeRelV>
+          </wp:anchor>
+        </w:drawing>
+      </w:r>
+      <w:r>
+        <w:rPr>
+          <w:noProof/>
+        </w:rPr>
+        <w:drawing>
+          <wp:anchor distT="0" distB="0" distL="114300" distR="114300" simplePos="0" relativeHeight="251684864" behindDoc="0" locked="0" layoutInCell="1" allowOverlap="1" wp14:anchorId="339C156B" wp14:editId="7237F671">
+            <wp:simplePos x="0" y="0"/>
+            <wp:positionH relativeFrom="margin">
+              <wp:align>center</wp:align>
+            </wp:positionH>
+            <wp:positionV relativeFrom="paragraph">
+              <wp:posOffset>0</wp:posOffset>
+            </wp:positionV>
+            <wp:extent cx="7251700" cy="2716530"/>
+            <wp:effectExtent l="0" t="0" r="6350" b="7620"/>
+            <wp:wrapThrough wrapText="bothSides">
+              <wp:wrapPolygon edited="0">
+                <wp:start x="0" y="0"/>
+                <wp:lineTo x="0" y="21509"/>
+                <wp:lineTo x="21562" y="21509"/>
+                <wp:lineTo x="21562" y="0"/>
+                <wp:lineTo x="0" y="0"/>
+              </wp:wrapPolygon>
+            </wp:wrapThrough>
+            <wp:docPr id="31" name="Picture 31"/>
+            <wp:cNvGraphicFramePr>
+              <a:graphicFrameLocks xmlns:a="http://schemas.openxmlformats.org/drawingml/2006/main" noChangeAspect="1"/>
+            </wp:cNvGraphicFramePr>
+            <a:graphic xmlns:a="http://schemas.openxmlformats.org/drawingml/2006/main">
+              <a:graphicData uri="http://schemas.openxmlformats.org/drawingml/2006/picture">
+                <pic:pic xmlns:pic="http://schemas.openxmlformats.org/drawingml/2006/picture">
+                  <pic:nvPicPr>
+                    <pic:cNvPr id="0" name="Picture 23"/>
+                    <pic:cNvPicPr>
+                      <a:picLocks noChangeAspect="1" noChangeArrowheads="1"/>
+                    </pic:cNvPicPr>
+                  </pic:nvPicPr>
+                  <pic:blipFill>
+                    <a:blip r:embed="rId17" cstate="print">
+                      <a:extLst>
+                        <a:ext uri="{28A0092B-C50C-407E-A947-70E740481C1C}">
+                          <a14:useLocalDpi xmlns:a14="http://schemas.microsoft.com/office/drawing/2010/main" val="0"/>
+                        </a:ext>
+                      </a:extLst>
+                    </a:blip>
+                    <a:srcRect/>
+                    <a:stretch>
+                      <a:fillRect/>
+                    </a:stretch>
+                  </pic:blipFill>
+                  <pic:spPr bwMode="auto">
+                    <a:xfrm>
+                      <a:off x="0" y="0"/>
+                      <a:ext cx="7251700" cy="2716530"/>
+                    </a:xfrm>
+                    <a:prstGeom prst="rect">
+                      <a:avLst/>
+                    </a:prstGeom>
+                    <a:noFill/>
+                    <a:ln>
+                      <a:noFill/>
+                    </a:ln>
+                  </pic:spPr>
+                </pic:pic>
+              </a:graphicData>
+            </a:graphic>
+            <wp14:sizeRelH relativeFrom="margin">
+              <wp14:pctWidth>0</wp14:pctWidth>
+            </wp14:sizeRelH>
+            <wp14:sizeRelV relativeFrom="margin">
+              <wp14:pctHeight>0</wp14:pctHeight>
+            </wp14:sizeRelV>
+          </wp:anchor>
+        </w:drawing>
+      </w:r>
+    </w:p>
+    <w:p>
+      <w:pPr>
+        <w:rPr>
+          <w:noProof/>
+        </w:rPr>
+      </w:pPr>
+    </w:p>
+    <w:p>
+      <w:pPr>
+        <w:rPr>
+          <w:noProof/>
+        </w:rPr>
+      </w:pPr>
+    </w:p>
+    <w:p>
+      <w:pPr>
+        <w:rPr>
+          <w:noProof/>
+        </w:rPr>
+      </w:pPr>
+    </w:p>
+    <w:p>
+      <w:pPr>
+        <w:rPr>
+          <w:noProof/>
+        </w:rPr>
+      </w:pPr>
+    </w:p>
+    <w:p>
+      <w:pPr>
+        <w:rPr>
+          <w:rFonts w:ascii="Arial" w:hAnsi="Arial" w:cs="Arial"/>
+          <w:b/>
+          <w:sz w:val="28"/>
+          <w:szCs w:val="28"/>
+        </w:rPr>
+      </w:pPr>
+    </w:p>
+    <w:p>
+      <w:pPr>
+        <w:rPr>
+          <w:rFonts w:ascii="Arial" w:hAnsi="Arial" w:cs="Arial"/>
+          <w:b/>
+          <w:sz w:val="28"/>
+          <w:szCs w:val="28"/>
+        </w:rPr>
+      </w:pPr>
+    </w:p>
+    <w:p>
+      <w:pPr>
+        <w:rPr>
+          <w:rFonts w:ascii="Arial" w:hAnsi="Arial" w:cs="Arial"/>
+          <w:b/>
+          <w:sz w:val="28"/>
+          <w:szCs w:val="28"/>
+        </w:rPr>
+      </w:pPr>
+    </w:p>
+    <w:p>
+      <w:pPr>
+        <w:rPr>
+          <w:rFonts w:ascii="Arial" w:hAnsi="Arial" w:cs="Arial"/>
+          <w:b/>
+          <w:sz w:val="28"/>
+          <w:szCs w:val="28"/>
+        </w:rPr>
+      </w:pPr>
     </w:p>
     <w:sectPr>
       <w:pgSz w:w="12240" w:h="15840"/>
@@ -860,6 +2741,199 @@
     </w:sectPr>
   </w:body>
 </w:document>
+</file>
+
+<file path=word/numbering.xml><?xml version="1.0" encoding="utf-8"?>
+<w:numbering xmlns:wpc="http://schemas.microsoft.com/office/word/2010/wordprocessingCanvas" xmlns:cx="http://schemas.microsoft.com/office/drawing/2014/chartex" xmlns:cx1="http://schemas.microsoft.com/office/drawing/2015/9/8/chartex" xmlns:cx2="http://schemas.microsoft.com/office/drawing/2015/10/21/chartex" xmlns:cx3="http://schemas.microsoft.com/office/drawing/2016/5/9/chartex" xmlns:cx4="http://schemas.microsoft.com/office/drawing/2016/5/10/chartex" xmlns:cx5="http://schemas.microsoft.com/office/drawing/2016/5/11/chartex" xmlns:cx6="http://schemas.microsoft.com/office/drawing/2016/5/12/chartex" xmlns:cx7="http://schemas.microsoft.com/office/drawing/2016/5/13/chartex" xmlns:cx8="http://schemas.microsoft.com/office/drawing/2016/5/14/chartex" xmlns:mc="http://schemas.openxmlformats.org/markup-compatibility/2006" xmlns:aink="http://schemas.microsoft.com/office/drawing/2016/ink" xmlns:am3d="http://schemas.microsoft.com/office/drawing/2017/model3d" xmlns:o="urn:schemas-microsoft-com:office:office" xmlns:r="http://schemas.openxmlformats.org/officeDocument/2006/relationships" xmlns:m="http://schemas.openxmlformats.org/officeDocument/2006/math" xmlns:v="urn:schemas-microsoft-com:vml" xmlns:wp14="http://schemas.microsoft.com/office/word/2010/wordprocessingDrawing" xmlns:wp="http://schemas.openxmlformats.org/drawingml/2006/wordprocessingDrawing" xmlns:w10="urn:schemas-microsoft-com:office:word" xmlns:w="http://schemas.openxmlformats.org/wordprocessingml/2006/main" xmlns:w14="http://schemas.microsoft.com/office/word/2010/wordml" xmlns:w15="http://schemas.microsoft.com/office/word/2012/wordml" xmlns:w16cid="http://schemas.microsoft.com/office/word/2016/wordml/cid" xmlns:w16se="http://schemas.microsoft.com/office/word/2015/wordml/symex" xmlns:wpg="http://schemas.microsoft.com/office/word/2010/wordprocessingGroup" xmlns:wpi="http://schemas.microsoft.com/office/word/2010/wordprocessingInk" xmlns:wne="http://schemas.microsoft.com/office/word/2006/wordml" xmlns:wps="http://schemas.microsoft.com/office/word/2010/wordprocessingShape" mc:Ignorable="w14 w15 w16se w16cid wp14">
+  <w:abstractNum w:abstractNumId="0" w15:restartNumberingAfterBreak="0">
+    <w:nsid w:val="23E23E90"/>
+    <w:multiLevelType w:val="hybridMultilevel"/>
+    <w:tmpl w:val="16725520"/>
+    <w:lvl w:ilvl="0" w:tplc="2ED859A4">
+      <w:start w:val="1"/>
+      <w:numFmt w:val="decimal"/>
+      <w:lvlText w:val="%1)"/>
+      <w:lvlJc w:val="left"/>
+      <w:pPr>
+        <w:ind w:left="720" w:hanging="360"/>
+      </w:pPr>
+      <w:rPr>
+        <w:rFonts w:hint="default"/>
+        <w:sz w:val="28"/>
+        <w:szCs w:val="28"/>
+      </w:rPr>
+    </w:lvl>
+    <w:lvl w:ilvl="1" w:tplc="04090019" w:tentative="1">
+      <w:start w:val="1"/>
+      <w:numFmt w:val="lowerLetter"/>
+      <w:lvlText w:val="%2."/>
+      <w:lvlJc w:val="left"/>
+      <w:pPr>
+        <w:ind w:left="1440" w:hanging="360"/>
+      </w:pPr>
+    </w:lvl>
+    <w:lvl w:ilvl="2" w:tplc="0409001B" w:tentative="1">
+      <w:start w:val="1"/>
+      <w:numFmt w:val="lowerRoman"/>
+      <w:lvlText w:val="%3."/>
+      <w:lvlJc w:val="right"/>
+      <w:pPr>
+        <w:ind w:left="2160" w:hanging="180"/>
+      </w:pPr>
+    </w:lvl>
+    <w:lvl w:ilvl="3" w:tplc="0409000F" w:tentative="1">
+      <w:start w:val="1"/>
+      <w:numFmt w:val="decimal"/>
+      <w:lvlText w:val="%4."/>
+      <w:lvlJc w:val="left"/>
+      <w:pPr>
+        <w:ind w:left="2880" w:hanging="360"/>
+      </w:pPr>
+    </w:lvl>
+    <w:lvl w:ilvl="4" w:tplc="04090019" w:tentative="1">
+      <w:start w:val="1"/>
+      <w:numFmt w:val="lowerLetter"/>
+      <w:lvlText w:val="%5."/>
+      <w:lvlJc w:val="left"/>
+      <w:pPr>
+        <w:ind w:left="3600" w:hanging="360"/>
+      </w:pPr>
+    </w:lvl>
+    <w:lvl w:ilvl="5" w:tplc="0409001B" w:tentative="1">
+      <w:start w:val="1"/>
+      <w:numFmt w:val="lowerRoman"/>
+      <w:lvlText w:val="%6."/>
+      <w:lvlJc w:val="right"/>
+      <w:pPr>
+        <w:ind w:left="4320" w:hanging="180"/>
+      </w:pPr>
+    </w:lvl>
+    <w:lvl w:ilvl="6" w:tplc="0409000F" w:tentative="1">
+      <w:start w:val="1"/>
+      <w:numFmt w:val="decimal"/>
+      <w:lvlText w:val="%7."/>
+      <w:lvlJc w:val="left"/>
+      <w:pPr>
+        <w:ind w:left="5040" w:hanging="360"/>
+      </w:pPr>
+    </w:lvl>
+    <w:lvl w:ilvl="7" w:tplc="04090019" w:tentative="1">
+      <w:start w:val="1"/>
+      <w:numFmt w:val="lowerLetter"/>
+      <w:lvlText w:val="%8."/>
+      <w:lvlJc w:val="left"/>
+      <w:pPr>
+        <w:ind w:left="5760" w:hanging="360"/>
+      </w:pPr>
+    </w:lvl>
+    <w:lvl w:ilvl="8" w:tplc="0409001B" w:tentative="1">
+      <w:start w:val="1"/>
+      <w:numFmt w:val="lowerRoman"/>
+      <w:lvlText w:val="%9."/>
+      <w:lvlJc w:val="right"/>
+      <w:pPr>
+        <w:ind w:left="6480" w:hanging="180"/>
+      </w:pPr>
+    </w:lvl>
+  </w:abstractNum>
+  <w:abstractNum w:abstractNumId="1" w15:restartNumberingAfterBreak="0">
+    <w:nsid w:val="2B382CC9"/>
+    <w:multiLevelType w:val="hybridMultilevel"/>
+    <w:tmpl w:val="16725520"/>
+    <w:lvl w:ilvl="0" w:tplc="2ED859A4">
+      <w:start w:val="1"/>
+      <w:numFmt w:val="decimal"/>
+      <w:lvlText w:val="%1)"/>
+      <w:lvlJc w:val="left"/>
+      <w:pPr>
+        <w:ind w:left="720" w:hanging="360"/>
+      </w:pPr>
+      <w:rPr>
+        <w:rFonts w:hint="default"/>
+        <w:sz w:val="28"/>
+        <w:szCs w:val="28"/>
+      </w:rPr>
+    </w:lvl>
+    <w:lvl w:ilvl="1" w:tplc="04090019" w:tentative="1">
+      <w:start w:val="1"/>
+      <w:numFmt w:val="lowerLetter"/>
+      <w:lvlText w:val="%2."/>
+      <w:lvlJc w:val="left"/>
+      <w:pPr>
+        <w:ind w:left="1440" w:hanging="360"/>
+      </w:pPr>
+    </w:lvl>
+    <w:lvl w:ilvl="2" w:tplc="0409001B" w:tentative="1">
+      <w:start w:val="1"/>
+      <w:numFmt w:val="lowerRoman"/>
+      <w:lvlText w:val="%3."/>
+      <w:lvlJc w:val="right"/>
+      <w:pPr>
+        <w:ind w:left="2160" w:hanging="180"/>
+      </w:pPr>
+    </w:lvl>
+    <w:lvl w:ilvl="3" w:tplc="0409000F" w:tentative="1">
+      <w:start w:val="1"/>
+      <w:numFmt w:val="decimal"/>
+      <w:lvlText w:val="%4."/>
+      <w:lvlJc w:val="left"/>
+      <w:pPr>
+        <w:ind w:left="2880" w:hanging="360"/>
+      </w:pPr>
+    </w:lvl>
+    <w:lvl w:ilvl="4" w:tplc="04090019" w:tentative="1">
+      <w:start w:val="1"/>
+      <w:numFmt w:val="lowerLetter"/>
+      <w:lvlText w:val="%5."/>
+      <w:lvlJc w:val="left"/>
+      <w:pPr>
+        <w:ind w:left="3600" w:hanging="360"/>
+      </w:pPr>
+    </w:lvl>
+    <w:lvl w:ilvl="5" w:tplc="0409001B" w:tentative="1">
+      <w:start w:val="1"/>
+      <w:numFmt w:val="lowerRoman"/>
+      <w:lvlText w:val="%6."/>
+      <w:lvlJc w:val="right"/>
+      <w:pPr>
+        <w:ind w:left="4320" w:hanging="180"/>
+      </w:pPr>
+    </w:lvl>
+    <w:lvl w:ilvl="6" w:tplc="0409000F" w:tentative="1">
+      <w:start w:val="1"/>
+      <w:numFmt w:val="decimal"/>
+      <w:lvlText w:val="%7."/>
+      <w:lvlJc w:val="left"/>
+      <w:pPr>
+        <w:ind w:left="5040" w:hanging="360"/>
+      </w:pPr>
+    </w:lvl>
+    <w:lvl w:ilvl="7" w:tplc="04090019" w:tentative="1">
+      <w:start w:val="1"/>
+      <w:numFmt w:val="lowerLetter"/>
+      <w:lvlText w:val="%8."/>
+      <w:lvlJc w:val="left"/>
+      <w:pPr>
+        <w:ind w:left="5760" w:hanging="360"/>
+      </w:pPr>
+    </w:lvl>
+    <w:lvl w:ilvl="8" w:tplc="0409001B" w:tentative="1">
+      <w:start w:val="1"/>
+      <w:numFmt w:val="lowerRoman"/>
+      <w:lvlText w:val="%9."/>
+      <w:lvlJc w:val="right"/>
+      <w:pPr>
+        <w:ind w:left="6480" w:hanging="180"/>
+      </w:pPr>
+    </w:lvl>
+  </w:abstractNum>
+  <w:num w:numId="1">
+    <w:abstractNumId w:val="1"/>
+  </w:num>
+  <w:num w:numId="2">
+    <w:abstractNumId w:val="0"/>
+  </w:num>
+</w:numbering>
 </file>
 
 <file path=word/styles.xml><?xml version="1.0" encoding="utf-8"?>
@@ -1287,6 +3361,17 @@
     <w:semiHidden/>
     <w:unhideWhenUsed/>
   </w:style>
+  <w:style w:type="paragraph" w:styleId="ListParagraph">
+    <w:name w:val="List Paragraph"/>
+    <w:basedOn w:val="Normal"/>
+    <w:uiPriority w:val="34"/>
+    <w:qFormat/>
+    <w:rsid w:val="005B0D29"/>
+    <w:pPr>
+      <w:ind w:left="720"/>
+      <w:contextualSpacing/>
+    </w:pPr>
+  </w:style>
 </w:styles>
 </file>
 

</xml_diff>